<commit_message>
maj remove bug about victories conditions.
</commit_message>
<xml_diff>
--- a/Documentation Utilisateur.docx
+++ b/Documentation Utilisateur.docx
@@ -121,11 +121,42 @@
           <w:b/>
           <w:bCs/>
         </w:rPr>
+        <w:t>Double</w:t>
+      </w:r>
+      <w:r>
+        <w:t>-</w:t>
+      </w:r>
+      <w:r>
+        <w:rPr>
+          <w:b/>
+          <w:bCs/>
+        </w:rPr>
+        <w:t>Clic</w:t>
+      </w:r>
+      <w:r>
+        <w:t> : sélection d’une 2ème unité si elle est cachée par une autre.</w:t>
+      </w:r>
+    </w:p>
+    <w:p>
+      <w:pPr>
+        <w:numPr>
+          <w:ilvl w:val="1"/>
+          <w:numId w:val="1"/>
+        </w:numPr>
+      </w:pPr>
+      <w:r>
+        <w:rPr>
+          <w:b/>
+          <w:bCs/>
+        </w:rPr>
         <w:t>Clic droit</w:t>
       </w:r>
       <w:r>
         <w:t xml:space="preserve"> : Donner un ordre de mouvement à une unité sélectionnée.</w:t>
       </w:r>
+      <w:r>
+        <w:t xml:space="preserve"> Sélectionne une cible ou un hexagone pour les combats.</w:t>
+      </w:r>
     </w:p>
     <w:p>
       <w:pPr>
@@ -139,11 +170,58 @@
           <w:b/>
           <w:bCs/>
         </w:rPr>
+        <w:t>Molette </w:t>
+      </w:r>
+      <w:r>
+        <w:t>:</w:t>
+      </w:r>
+      <w:r>
+        <w:t xml:space="preserve"> agrandit ou diminue la carte et les unités.</w:t>
+      </w:r>
+    </w:p>
+    <w:p>
+      <w:pPr>
+        <w:numPr>
+          <w:ilvl w:val="1"/>
+          <w:numId w:val="1"/>
+        </w:numPr>
+      </w:pPr>
+      <w:r>
+        <w:rPr>
+          <w:b/>
+          <w:bCs/>
+        </w:rPr>
+        <w:t>Glisser</w:t>
+      </w:r>
+      <w:r>
+        <w:t>-</w:t>
+      </w:r>
+      <w:r>
+        <w:t>déposer : maintenez le clic gauche en déplaçant votre souris, la carte suivra vos mouvements.</w:t>
+      </w:r>
+    </w:p>
+    <w:p>
+      <w:pPr>
+        <w:numPr>
+          <w:ilvl w:val="1"/>
+          <w:numId w:val="1"/>
+        </w:numPr>
+      </w:pPr>
+      <w:r>
+        <w:rPr>
+          <w:b/>
+          <w:bCs/>
+        </w:rPr>
         <w:t>Boutons</w:t>
       </w:r>
       <w:r>
         <w:t xml:space="preserve"> : Utiliser les boutons "Suivant", "Menu", ou "Retour" pour naviguer dans les phases ou les menus.</w:t>
       </w:r>
+    </w:p>
+    <w:p>
+      <w:pPr>
+        <w:ind w:left="1440"/>
+      </w:pPr>
     </w:p>
     <w:p>
       <w:pPr>
@@ -247,8 +325,21 @@
         <w:t>Résultat</w:t>
       </w:r>
       <w:r>
-        <w:t xml:space="preserve"> : Le jeu passe à l'écran de sélection des armées.</w:t>
-      </w:r>
+        <w:t xml:space="preserve"> : Le jeu passe à l'écran de sélection des armées</w:t>
+      </w:r>
+    </w:p>
+    <w:p>
+      <w:r>
+        <w:br w:type="page"/>
+      </w:r>
+    </w:p>
+    <w:p>
+      <w:pPr>
+        <w:numPr>
+          <w:ilvl w:val="1"/>
+          <w:numId w:val="2"/>
+        </w:numPr>
+      </w:pPr>
     </w:p>
     <w:p>
       <w:pPr>
@@ -362,43 +453,20 @@
           <w:b/>
           <w:bCs/>
         </w:rPr>
-        <w:t>Phase de placement (</w:t>
-      </w:r>
-      <w:proofErr w:type="spellStart"/>
-      <w:r>
-        <w:rPr>
-          <w:b/>
-          <w:bCs/>
-        </w:rPr>
-        <w:t>gsSetupAttacker</w:t>
-      </w:r>
-      <w:proofErr w:type="spellEnd"/>
-      <w:r>
-        <w:rPr>
-          <w:b/>
-          <w:bCs/>
-        </w:rPr>
-        <w:t xml:space="preserve"> ou </w:t>
-      </w:r>
-      <w:proofErr w:type="spellStart"/>
-      <w:r>
-        <w:rPr>
-          <w:b/>
-          <w:bCs/>
-        </w:rPr>
-        <w:t>gsSetupDefender</w:t>
-      </w:r>
-      <w:proofErr w:type="spellEnd"/>
-      <w:r>
-        <w:rPr>
-          <w:b/>
-          <w:bCs/>
-        </w:rPr>
-        <w:t>)</w:t>
-      </w:r>
-      <w:r>
-        <w:t xml:space="preserve"> :</w:t>
-      </w:r>
+        <w:t xml:space="preserve">Phase de </w:t>
+      </w:r>
+      <w:proofErr w:type="gramStart"/>
+      <w:r>
+        <w:rPr>
+          <w:b/>
+          <w:bCs/>
+        </w:rPr>
+        <w:t>placement</w:t>
+      </w:r>
+      <w:r>
+        <w:t>:</w:t>
+      </w:r>
+      <w:proofErr w:type="gramEnd"/>
     </w:p>
     <w:p>
       <w:pPr>
@@ -408,8 +476,13 @@
         </w:numPr>
       </w:pPr>
       <w:r>
-        <w:lastRenderedPageBreak/>
-        <w:t>Vous devez placer vos unités sur des hexagones valides de la carte.</w:t>
+        <w:t xml:space="preserve">Vous devez placer vos unités sur des </w:t>
+      </w:r>
+      <w:r>
+        <w:t>endroits</w:t>
+      </w:r>
+      <w:r>
+        <w:t xml:space="preserve"> valides de la carte.</w:t>
       </w:r>
     </w:p>
     <w:p>
@@ -431,7 +504,13 @@
         </w:numPr>
       </w:pPr>
       <w:r>
-        <w:t>Les hexagones valides dépendent du type d'unité (par exemple, les bateaux ne peuvent être placés que sur la mer).</w:t>
+        <w:t xml:space="preserve">Les </w:t>
+      </w:r>
+      <w:r>
+        <w:t>placements</w:t>
+      </w:r>
+      <w:r>
+        <w:t xml:space="preserve"> valides dépendent du type d'unité (par exemple, les bateaux ne peuvent être placés que sur la mer).</w:t>
       </w:r>
     </w:p>
     <w:p>
@@ -591,38 +670,35 @@
     </w:p>
     <w:p>
       <w:r>
-        <w:t>Chaque tour (jusqu'à un maximum de 10) est divisé en plusieurs phases pour chaque joueur (attaquant puis défenseur). Voici les étapes pour un tour :</w:t>
-      </w:r>
-    </w:p>
-    <w:p>
-      <w:pPr>
-        <w:rPr>
-          <w:b/>
-          <w:bCs/>
-        </w:rPr>
-      </w:pPr>
-      <w:r>
-        <w:rPr>
-          <w:b/>
-          <w:bCs/>
-        </w:rPr>
-        <w:t>3.1 Phase de préparation (</w:t>
-      </w:r>
-      <w:proofErr w:type="spellStart"/>
-      <w:r>
-        <w:rPr>
-          <w:b/>
-          <w:bCs/>
-        </w:rPr>
-        <w:t>gsplayerturn</w:t>
-      </w:r>
-      <w:proofErr w:type="spellEnd"/>
-      <w:r>
-        <w:rPr>
-          <w:b/>
-          <w:bCs/>
-        </w:rPr>
-        <w:t>)</w:t>
+        <w:t>Chaque tour (jusqu'à un maximum de 1</w:t>
+      </w:r>
+      <w:r>
+        <w:t>5</w:t>
+      </w:r>
+      <w:r>
+        <w:t>) est divisé en plusieurs phases pour chaque joueur (attaquant puis défenseur). Voici les étapes pour un tour :</w:t>
+      </w:r>
+    </w:p>
+    <w:p>
+      <w:pPr>
+        <w:rPr>
+          <w:b/>
+          <w:bCs/>
+        </w:rPr>
+      </w:pPr>
+      <w:r>
+        <w:rPr>
+          <w:b/>
+          <w:bCs/>
+        </w:rPr>
+        <w:t>3.1 Phase de préparation</w:t>
+      </w:r>
+      <w:r>
+        <w:rPr>
+          <w:b/>
+          <w:bCs/>
+        </w:rPr>
+        <w:t> :</w:t>
       </w:r>
     </w:p>
     <w:p>
@@ -655,6 +731,7 @@
           <w:b/>
           <w:bCs/>
         </w:rPr>
+        <w:lastRenderedPageBreak/>
         <w:t>Action</w:t>
       </w:r>
       <w:r>
@@ -701,39 +778,7 @@
           <w:b/>
           <w:bCs/>
         </w:rPr>
-        <w:t>3.2 Donner des ordres de mouvement (</w:t>
-      </w:r>
-      <w:proofErr w:type="spellStart"/>
-      <w:r>
-        <w:rPr>
-          <w:b/>
-          <w:bCs/>
-        </w:rPr>
-        <w:t>gsAttackerMoveOrders</w:t>
-      </w:r>
-      <w:proofErr w:type="spellEnd"/>
-      <w:r>
-        <w:rPr>
-          <w:b/>
-          <w:bCs/>
-        </w:rPr>
-        <w:t xml:space="preserve"> ou </w:t>
-      </w:r>
-      <w:proofErr w:type="spellStart"/>
-      <w:r>
-        <w:rPr>
-          <w:b/>
-          <w:bCs/>
-        </w:rPr>
-        <w:t>gsDefenderMoveOrders</w:t>
-      </w:r>
-      <w:proofErr w:type="spellEnd"/>
-      <w:r>
-        <w:rPr>
-          <w:b/>
-          <w:bCs/>
-        </w:rPr>
-        <w:t>)</w:t>
+        <w:t xml:space="preserve">3.2 Donner des ordres de mouvement </w:t>
       </w:r>
     </w:p>
     <w:p>
@@ -784,19 +829,24 @@
           <w:b/>
           <w:bCs/>
         </w:rPr>
-        <w:lastRenderedPageBreak/>
         <w:t>Clic gauche</w:t>
       </w:r>
       <w:r>
-        <w:t xml:space="preserve"> sur une unité (sur la carte) pour la sélectionner. L'unité est entourée d'un périmètre vert (</w:t>
-      </w:r>
-      <w:proofErr w:type="spellStart"/>
-      <w:r>
-        <w:t>BtnPerim</w:t>
-      </w:r>
-      <w:proofErr w:type="spellEnd"/>
-      <w:r>
-        <w:t>) si sélectionnée.</w:t>
+        <w:t xml:space="preserve"> sur une unité (sur la carte) pour la sélectionner. L'unité est entourée </w:t>
+      </w:r>
+      <w:proofErr w:type="gramStart"/>
+      <w:r>
+        <w:t xml:space="preserve">d'un </w:t>
+      </w:r>
+      <w:r>
+        <w:t>cadre</w:t>
+      </w:r>
+      <w:r>
+        <w:t xml:space="preserve"> si sélectionnée</w:t>
+      </w:r>
+      <w:proofErr w:type="gramEnd"/>
+      <w:r>
+        <w:t>.</w:t>
       </w:r>
     </w:p>
     <w:p>
@@ -932,7 +982,13 @@
         </w:numPr>
       </w:pPr>
       <w:r>
-        <w:t>Sélectionnez chaque unité que vous voulez déplacer et cliquez droit sur sa destination.</w:t>
+        <w:t>Sélectionnez chaque unité que vous voulez déplacer</w:t>
+      </w:r>
+      <w:r>
+        <w:t xml:space="preserve"> par un clic gauche</w:t>
+      </w:r>
+      <w:r>
+        <w:t xml:space="preserve"> et cliquez droit sur sa destination.</w:t>
       </w:r>
     </w:p>
     <w:p>
@@ -991,6 +1047,10 @@
           <w:ilvl w:val="0"/>
           <w:numId w:val="5"/>
         </w:numPr>
+        <w:rPr>
+          <w:b/>
+          <w:bCs/>
+        </w:rPr>
       </w:pPr>
       <w:r>
         <w:rPr>
@@ -1000,70 +1060,33 @@
         <w:t>Résultat</w:t>
       </w:r>
       <w:r>
-        <w:t xml:space="preserve"> : Le jeu passe à la phase d'exécution des mouvements (</w:t>
-      </w:r>
-      <w:proofErr w:type="spellStart"/>
-      <w:r>
-        <w:t>gsAttackerMoveExecute</w:t>
-      </w:r>
-      <w:proofErr w:type="spellEnd"/>
-      <w:r>
-        <w:t xml:space="preserve"> ou </w:t>
-      </w:r>
-      <w:proofErr w:type="spellStart"/>
-      <w:r>
-        <w:t>gsDefenderMoveExecute</w:t>
-      </w:r>
-      <w:proofErr w:type="spellEnd"/>
-      <w:r>
-        <w:t>).</w:t>
-      </w:r>
-    </w:p>
-    <w:p>
-      <w:pPr>
-        <w:rPr>
-          <w:b/>
-          <w:bCs/>
-        </w:rPr>
-      </w:pPr>
-      <w:r>
-        <w:rPr>
-          <w:b/>
-          <w:bCs/>
-        </w:rPr>
-        <w:t>3.3 Exécuter les mouvements (</w:t>
-      </w:r>
-      <w:proofErr w:type="spellStart"/>
-      <w:r>
-        <w:rPr>
-          <w:b/>
-          <w:bCs/>
-        </w:rPr>
-        <w:t>gsAttackerMoveExecute</w:t>
-      </w:r>
-      <w:proofErr w:type="spellEnd"/>
-      <w:r>
-        <w:rPr>
-          <w:b/>
-          <w:bCs/>
-        </w:rPr>
-        <w:t xml:space="preserve"> ou </w:t>
-      </w:r>
-      <w:proofErr w:type="spellStart"/>
-      <w:r>
-        <w:rPr>
-          <w:b/>
-          <w:bCs/>
-        </w:rPr>
-        <w:t>gsDefenderMoveExecute</w:t>
-      </w:r>
-      <w:proofErr w:type="spellEnd"/>
-      <w:r>
-        <w:rPr>
-          <w:b/>
-          <w:bCs/>
-        </w:rPr>
-        <w:t>)</w:t>
+        <w:t xml:space="preserve"> : Le jeu passe à la phase d'exécution des mouvements </w:t>
+      </w:r>
+    </w:p>
+    <w:p>
+      <w:pPr>
+        <w:ind w:left="360"/>
+        <w:rPr>
+          <w:b/>
+          <w:bCs/>
+        </w:rPr>
+      </w:pPr>
+    </w:p>
+    <w:p>
+      <w:pPr>
+        <w:ind w:left="360"/>
+        <w:rPr>
+          <w:b/>
+          <w:bCs/>
+        </w:rPr>
+      </w:pPr>
+      <w:r>
+        <w:rPr>
+          <w:b/>
+          <w:bCs/>
+        </w:rPr>
+        <w:lastRenderedPageBreak/>
+        <w:t xml:space="preserve">3.3 Exécuter les mouvements </w:t>
       </w:r>
     </w:p>
     <w:p>
@@ -1083,11 +1106,9 @@
       <w:r>
         <w:t xml:space="preserve"> : Les unités avec un ordre de mouvement se déplacent vers leur destination, en avançant de </w:t>
       </w:r>
-      <w:proofErr w:type="spellStart"/>
-      <w:r>
-        <w:t>vitesseInitiale</w:t>
-      </w:r>
-      <w:proofErr w:type="spellEnd"/>
+      <w:r>
+        <w:t>x</w:t>
+      </w:r>
       <w:r>
         <w:t xml:space="preserve"> points par frame (par exemple, 6 points pour une infanterie, 4 pour un archer).</w:t>
       </w:r>
@@ -1139,7 +1160,6 @@
         </w:numPr>
       </w:pPr>
       <w:r>
-        <w:lastRenderedPageBreak/>
         <w:t>Les unités peuvent s'arrêter si :</w:t>
       </w:r>
     </w:p>
@@ -1192,15 +1212,15 @@
         </w:numPr>
       </w:pPr>
       <w:r>
-        <w:t xml:space="preserve">Leur </w:t>
-      </w:r>
-      <w:proofErr w:type="spellStart"/>
-      <w:r>
-        <w:t>distanceMaxi</w:t>
-      </w:r>
-      <w:proofErr w:type="spellEnd"/>
-      <w:r>
-        <w:t xml:space="preserve"> (énergie pour le tour) est insuffisant pour un nouvel hexagone.</w:t>
+        <w:t xml:space="preserve">Leur énergie pour le tour est </w:t>
+      </w:r>
+      <w:proofErr w:type="gramStart"/>
+      <w:r>
+        <w:t>insuffisant</w:t>
+      </w:r>
+      <w:proofErr w:type="gramEnd"/>
+      <w:r>
+        <w:t xml:space="preserve"> pour un nouvel hexagone.</w:t>
       </w:r>
     </w:p>
     <w:p>
@@ -1320,22 +1340,11 @@
       <w:r>
         <w:t xml:space="preserve"> pour passer à la phase suivante (par exemple, </w:t>
       </w:r>
-      <w:proofErr w:type="spellStart"/>
-      <w:r>
-        <w:t>gsAttackerBattleOrders</w:t>
-      </w:r>
-      <w:proofErr w:type="spellEnd"/>
-      <w:r>
-        <w:t xml:space="preserve"> ou </w:t>
-      </w:r>
-      <w:proofErr w:type="spellStart"/>
-      <w:r>
-        <w:t>gsDefenderBattleOrders</w:t>
-      </w:r>
-      <w:proofErr w:type="spellEnd"/>
-      <w:r>
-        <w:t>).</w:t>
-      </w:r>
+    </w:p>
+    <w:p>
+      <w:pPr>
+        <w:ind w:left="1440"/>
+      </w:pPr>
     </w:p>
     <w:p>
       <w:pPr>
@@ -1351,8 +1360,26 @@
           <w:bCs/>
           <w:lang w:val="en-US"/>
         </w:rPr>
-        <w:t>3.4 Phase de combat (gsAttackerBattleOrders ou gsDefenderBattleOrders)</w:t>
-      </w:r>
+        <w:t xml:space="preserve">3.4 Phase de </w:t>
+      </w:r>
+      <w:proofErr w:type="gramStart"/>
+      <w:r>
+        <w:rPr>
+          <w:b/>
+          <w:bCs/>
+          <w:lang w:val="en-US"/>
+        </w:rPr>
+        <w:t xml:space="preserve">combat </w:t>
+      </w:r>
+      <w:r>
+        <w:rPr>
+          <w:b/>
+          <w:bCs/>
+          <w:lang w:val="en-US"/>
+        </w:rPr>
+        <w:t>:</w:t>
+      </w:r>
+      <w:proofErr w:type="gramEnd"/>
     </w:p>
     <w:p>
       <w:pPr>
@@ -1386,30 +1413,13 @@
     <w:p>
       <w:pPr>
         <w:numPr>
-          <w:ilvl w:val="1"/>
-          <w:numId w:val="7"/>
-        </w:numPr>
-      </w:pPr>
-      <w:r>
-        <w:rPr>
-          <w:b/>
-          <w:bCs/>
-        </w:rPr>
-        <w:t>Commandes futures</w:t>
-      </w:r>
-      <w:r>
-        <w:t xml:space="preserve"> :</w:t>
-      </w:r>
-    </w:p>
-    <w:p>
-      <w:pPr>
-        <w:numPr>
           <w:ilvl w:val="2"/>
           <w:numId w:val="7"/>
         </w:numPr>
       </w:pPr>
       <w:r>
-        <w:t>Sélectionner une unité (clic gauche).</w:t>
+        <w:lastRenderedPageBreak/>
+        <w:t>Choisir une cible (par exemple, clic droit sur une unité adverse ou un mur).</w:t>
       </w:r>
     </w:p>
     <w:p>
@@ -1420,7 +1430,7 @@
         </w:numPr>
       </w:pPr>
       <w:r>
-        <w:t>Choisir une cible (par exemple, clic droit sur une unité adverse ou un mur).</w:t>
+        <w:t>Clic gauche sélectionne les unités attaquantes.</w:t>
       </w:r>
     </w:p>
     <w:p>
@@ -1435,10 +1445,10 @@
           <w:b/>
           <w:bCs/>
         </w:rPr>
-        <w:t>Action future</w:t>
-      </w:r>
-      <w:r>
-        <w:t xml:space="preserve"> : Cliquez sur </w:t>
+        <w:t xml:space="preserve">Action </w:t>
+      </w:r>
+      <w:r>
+        <w:t xml:space="preserve">: Cliquez sur </w:t>
       </w:r>
       <w:r>
         <w:rPr>
@@ -1466,55 +1476,46 @@
         <w:t>Résultat</w:t>
       </w:r>
       <w:r>
-        <w:t xml:space="preserve"> : Les combats seront résolus, et vous passerez à la phase suivante.</w:t>
-      </w:r>
-    </w:p>
-    <w:p>
-      <w:pPr>
-        <w:rPr>
-          <w:b/>
-          <w:bCs/>
-        </w:rPr>
-      </w:pPr>
-      <w:r>
-        <w:rPr>
-          <w:b/>
-          <w:bCs/>
-        </w:rPr>
-        <w:lastRenderedPageBreak/>
-        <w:t>3.5 Vérification de la victoire (</w:t>
-      </w:r>
-      <w:proofErr w:type="spellStart"/>
-      <w:r>
-        <w:rPr>
-          <w:b/>
-          <w:bCs/>
-        </w:rPr>
-        <w:t>gsCheckVictoryAttacker</w:t>
-      </w:r>
-      <w:proofErr w:type="spellEnd"/>
-      <w:r>
-        <w:rPr>
-          <w:b/>
-          <w:bCs/>
-        </w:rPr>
-        <w:t xml:space="preserve"> ou </w:t>
-      </w:r>
-      <w:proofErr w:type="spellStart"/>
-      <w:r>
-        <w:rPr>
-          <w:b/>
-          <w:bCs/>
-        </w:rPr>
-        <w:t>gsCheckVictoryDefender</w:t>
-      </w:r>
-      <w:proofErr w:type="spellEnd"/>
-      <w:r>
-        <w:rPr>
-          <w:b/>
-          <w:bCs/>
-        </w:rPr>
-        <w:t>)</w:t>
+        <w:t xml:space="preserve"> : Les combats seront résolus, et vous passerez à </w:t>
+      </w:r>
+      <w:r>
+        <w:t>une nouvelle attaque.</w:t>
+      </w:r>
+    </w:p>
+    <w:p>
+      <w:pPr>
+        <w:numPr>
+          <w:ilvl w:val="1"/>
+          <w:numId w:val="7"/>
+        </w:numPr>
+      </w:pPr>
+      <w:r>
+        <w:rPr>
+          <w:b/>
+          <w:bCs/>
+        </w:rPr>
+        <w:t>Règles </w:t>
+      </w:r>
+      <w:r>
+        <w:t>:</w:t>
+      </w:r>
+      <w:r>
+        <w:t xml:space="preserve"> il n’est pas possible d’attaquer 2 fois la même unité ou hexagone. Une unité attaque qu’une fois dans son tour.</w:t>
+      </w:r>
+    </w:p>
+    <w:p>
+      <w:pPr>
+        <w:rPr>
+          <w:b/>
+          <w:bCs/>
+        </w:rPr>
+      </w:pPr>
+      <w:r>
+        <w:rPr>
+          <w:b/>
+          <w:bCs/>
+        </w:rPr>
+        <w:t xml:space="preserve">3.5 Vérification de la victoire </w:t>
       </w:r>
     </w:p>
     <w:p>
@@ -1611,7 +1612,13 @@
         </w:numPr>
       </w:pPr>
       <w:r>
-        <w:t>Si aucune victoire n'est détectée, le jeu passe au tour suivant (jusqu'à 10 tours maximum).</w:t>
+        <w:t>Si aucune victoire n'est détectée, le jeu passe au tour suivant (jusqu'à 1</w:t>
+      </w:r>
+      <w:r>
+        <w:t>5</w:t>
+      </w:r>
+      <w:r>
+        <w:t xml:space="preserve"> tours maximum).</w:t>
       </w:r>
     </w:p>
     <w:p>
@@ -1622,8 +1629,120 @@
         </w:numPr>
       </w:pPr>
       <w:r>
-        <w:t>Si le jeu est terminé (victoire ou 10 tours atteints), un écran de fin de jeu s'affiche.</w:t>
-      </w:r>
+        <w:t>Si le jeu est terminé (victoire ou 1</w:t>
+      </w:r>
+      <w:r>
+        <w:t>5</w:t>
+      </w:r>
+      <w:r>
+        <w:t xml:space="preserve"> tours atteints), un écran de fin de jeu s'affiche.</w:t>
+      </w:r>
+    </w:p>
+    <w:p>
+      <w:pPr>
+        <w:numPr>
+          <w:ilvl w:val="0"/>
+          <w:numId w:val="8"/>
+        </w:numPr>
+      </w:pPr>
+      <w:r>
+        <w:rPr>
+          <w:b/>
+          <w:bCs/>
+        </w:rPr>
+        <w:t>Les conditions de victoire</w:t>
+      </w:r>
+      <w:r>
+        <w:t xml:space="preserve"> :</w:t>
+      </w:r>
+    </w:p>
+    <w:p>
+      <w:pPr>
+        <w:numPr>
+          <w:ilvl w:val="0"/>
+          <w:numId w:val="8"/>
+        </w:numPr>
+      </w:pPr>
+      <w:r>
+        <w:t xml:space="preserve">Si </w:t>
+      </w:r>
+      <w:r>
+        <w:t xml:space="preserve">le Duc ou Compte meurt. La </w:t>
+      </w:r>
+    </w:p>
+    <w:p>
+      <w:pPr>
+        <w:numPr>
+          <w:ilvl w:val="1"/>
+          <w:numId w:val="8"/>
+        </w:numPr>
+      </w:pPr>
+      <w:r>
+        <w:t xml:space="preserve">Si </w:t>
+      </w:r>
+      <w:r>
+        <w:t>le Duc ou Comte meurt, l’autre camp a gagné.</w:t>
+      </w:r>
+    </w:p>
+    <w:p>
+      <w:pPr>
+        <w:numPr>
+          <w:ilvl w:val="1"/>
+          <w:numId w:val="8"/>
+        </w:numPr>
+      </w:pPr>
+      <w:r>
+        <w:t xml:space="preserve">Le jeu se termine en 15 </w:t>
+      </w:r>
+      <w:proofErr w:type="gramStart"/>
+      <w:r>
+        <w:t xml:space="preserve">tours, </w:t>
+      </w:r>
+      <w:r>
+        <w:t xml:space="preserve"> </w:t>
+      </w:r>
+      <w:r>
+        <w:t>l’assaillant</w:t>
+      </w:r>
+      <w:proofErr w:type="gramEnd"/>
+      <w:r>
+        <w:t xml:space="preserve"> ne peut plus payer ses mercenaires, il doit lever le camp.</w:t>
+      </w:r>
+    </w:p>
+    <w:p>
+      <w:pPr>
+        <w:numPr>
+          <w:ilvl w:val="1"/>
+          <w:numId w:val="8"/>
+        </w:numPr>
+      </w:pPr>
+      <w:r>
+        <w:t xml:space="preserve">Si le défendeur n’a plus de </w:t>
+      </w:r>
+      <w:proofErr w:type="gramStart"/>
+      <w:r>
+        <w:t>ravitaillement,  ses</w:t>
+      </w:r>
+      <w:proofErr w:type="gramEnd"/>
+      <w:r>
+        <w:t xml:space="preserve"> troupes seront décimés et seront anéantis rapidement</w:t>
+      </w:r>
+    </w:p>
+    <w:p>
+      <w:pPr>
+        <w:numPr>
+          <w:ilvl w:val="1"/>
+          <w:numId w:val="8"/>
+        </w:numPr>
+      </w:pPr>
+      <w:r>
+        <w:t>Si l’assaillant tient pendant 1 tour complet, une des 2 cases du fortin central.</w:t>
+      </w:r>
+    </w:p>
+    <w:p>
+      <w:pPr>
+        <w:ind w:left="1080"/>
+      </w:pPr>
     </w:p>
     <w:p>
       <w:pPr>
@@ -1652,6 +1771,7 @@
           <w:b/>
           <w:bCs/>
         </w:rPr>
+        <w:lastRenderedPageBreak/>
         <w:t>Bouton "Menu"</w:t>
       </w:r>
       <w:r>
@@ -1704,15 +1824,7 @@
         <w:t>"Menu"</w:t>
       </w:r>
       <w:r>
-        <w:t xml:space="preserve"> pour ouvrir l'écran principal (</w:t>
-      </w:r>
-      <w:proofErr w:type="spellStart"/>
-      <w:r>
-        <w:t>gsMainMenu</w:t>
-      </w:r>
-      <w:proofErr w:type="spellEnd"/>
-      <w:r>
-        <w:t>), où vous pouvez :</w:t>
+        <w:t xml:space="preserve"> pour ouvrir l'écran principal où vous pouvez :</w:t>
       </w:r>
     </w:p>
     <w:p>
@@ -1722,8 +1834,19 @@
           <w:numId w:val="9"/>
         </w:numPr>
       </w:pPr>
-      <w:r>
-        <w:t xml:space="preserve">Reprendre la partie (cliquez sur </w:t>
+      <w:proofErr w:type="gramStart"/>
+      <w:r>
+        <w:t>Re</w:t>
+      </w:r>
+      <w:r>
+        <w:t>tour  dans</w:t>
+      </w:r>
+      <w:proofErr w:type="gramEnd"/>
+      <w:r>
+        <w:t xml:space="preserve"> </w:t>
+      </w:r>
+      <w:r>
+        <w:t xml:space="preserve">la partie (cliquez sur </w:t>
       </w:r>
       <w:r>
         <w:rPr>
@@ -1836,115 +1959,6 @@
           <w:b/>
           <w:bCs/>
         </w:rPr>
-        <w:t>Étape 5 : Fin du jeu</w:t>
-      </w:r>
-    </w:p>
-    <w:p>
-      <w:pPr>
-        <w:numPr>
-          <w:ilvl w:val="0"/>
-          <w:numId w:val="10"/>
-        </w:numPr>
-      </w:pPr>
-      <w:r>
-        <w:rPr>
-          <w:b/>
-          <w:bCs/>
-        </w:rPr>
-        <w:t>Écran de fin</w:t>
-      </w:r>
-      <w:r>
-        <w:t xml:space="preserve"> (</w:t>
-      </w:r>
-      <w:proofErr w:type="spellStart"/>
-      <w:r>
-        <w:t>gsGameOver</w:t>
-      </w:r>
-      <w:proofErr w:type="spellEnd"/>
-      <w:r>
-        <w:t>) :</w:t>
-      </w:r>
-    </w:p>
-    <w:p>
-      <w:pPr>
-        <w:numPr>
-          <w:ilvl w:val="1"/>
-          <w:numId w:val="10"/>
-        </w:numPr>
-      </w:pPr>
-      <w:r>
-        <w:t>Après 10 tours ou si une condition de victoire est remplie, le jeu affiche un écran de fin avec un message comme "Fin du jeu".</w:t>
-      </w:r>
-    </w:p>
-    <w:p>
-      <w:pPr>
-        <w:numPr>
-          <w:ilvl w:val="1"/>
-          <w:numId w:val="10"/>
-        </w:numPr>
-      </w:pPr>
-      <w:r>
-        <w:rPr>
-          <w:b/>
-          <w:bCs/>
-        </w:rPr>
-        <w:t>Action</w:t>
-      </w:r>
-      <w:r>
-        <w:t xml:space="preserve"> : Cliquez sur </w:t>
-      </w:r>
-      <w:r>
-        <w:rPr>
-          <w:b/>
-          <w:bCs/>
-        </w:rPr>
-        <w:t>"Quitter"</w:t>
-      </w:r>
-      <w:r>
-        <w:t xml:space="preserve"> pour fermer le jeu, ou </w:t>
-      </w:r>
-      <w:r>
-        <w:rPr>
-          <w:b/>
-          <w:bCs/>
-        </w:rPr>
-        <w:t>"Nouveau jeu"</w:t>
-      </w:r>
-      <w:r>
-        <w:t xml:space="preserve"> pour recommencer.</w:t>
-      </w:r>
-    </w:p>
-    <w:p>
-      <w:pPr>
-        <w:numPr>
-          <w:ilvl w:val="0"/>
-          <w:numId w:val="10"/>
-        </w:numPr>
-      </w:pPr>
-      <w:r>
-        <w:rPr>
-          <w:b/>
-          <w:bCs/>
-        </w:rPr>
-        <w:lastRenderedPageBreak/>
-        <w:t>Note</w:t>
-      </w:r>
-      <w:r>
-        <w:t xml:space="preserve"> : Les conditions exactes de victoire ne sont pas encore implémentées, mais elles pourraient inclure la capture d'hexagones spécifiques ou la destruction de l'armée adverse.</w:t>
-      </w:r>
-    </w:p>
-    <w:p>
-      <w:pPr>
-        <w:rPr>
-          <w:b/>
-          <w:bCs/>
-        </w:rPr>
-      </w:pPr>
-      <w:r>
-        <w:rPr>
-          <w:b/>
-          <w:bCs/>
-        </w:rPr>
         <w:t>Conseils pour jouer</w:t>
       </w:r>
     </w:p>
@@ -2073,7 +2087,13 @@
         </w:numPr>
       </w:pPr>
       <w:r>
-        <w:t>Les unités bougent progressivement (par exemple, 6 points par frame pour une infanterie), ce qui peut prendre plusieurs frames pour atteindre une destination lointaine. Observez leur mouvement fluide à l'écran.</w:t>
+        <w:t xml:space="preserve">Les unités bougent progressivement (par exemple, 6 points par frame pour une infanterie), ce qui peut prendre plusieurs </w:t>
+      </w:r>
+      <w:r>
+        <w:t>tours</w:t>
+      </w:r>
+      <w:r>
+        <w:t xml:space="preserve"> pour atteindre une destination lointaine. Observez leur mouvement fluide à l'écran.</w:t>
       </w:r>
     </w:p>
     <w:p>
@@ -2139,6 +2159,7 @@
           <w:b/>
           <w:bCs/>
         </w:rPr>
+        <w:lastRenderedPageBreak/>
         <w:t>Bouton "Suivant"</w:t>
       </w:r>
       <w:r>
@@ -2206,163 +2227,6 @@
           <w:bCs/>
         </w:rPr>
       </w:pPr>
-      <w:r>
-        <w:rPr>
-          <w:b/>
-          <w:bCs/>
-        </w:rPr>
-        <w:t>Étapes récapitulatives</w:t>
-      </w:r>
-    </w:p>
-    <w:p>
-      <w:pPr>
-        <w:numPr>
-          <w:ilvl w:val="0"/>
-          <w:numId w:val="13"/>
-        </w:numPr>
-      </w:pPr>
-      <w:r>
-        <w:t xml:space="preserve">Lancez le jeu et cliquez sur </w:t>
-      </w:r>
-      <w:r>
-        <w:rPr>
-          <w:b/>
-          <w:bCs/>
-        </w:rPr>
-        <w:t>"Nouveau jeu"</w:t>
-      </w:r>
-      <w:r>
-        <w:t>.</w:t>
-      </w:r>
-    </w:p>
-    <w:p>
-      <w:pPr>
-        <w:numPr>
-          <w:ilvl w:val="0"/>
-          <w:numId w:val="13"/>
-        </w:numPr>
-      </w:pPr>
-      <w:r>
-        <w:t xml:space="preserve">Placez vos unités sur des hexagones valides, puis cliquez sur </w:t>
-      </w:r>
-      <w:r>
-        <w:rPr>
-          <w:b/>
-          <w:bCs/>
-        </w:rPr>
-        <w:t>"Suivant"</w:t>
-      </w:r>
-      <w:r>
-        <w:t>.</w:t>
-      </w:r>
-    </w:p>
-    <w:p>
-      <w:pPr>
-        <w:numPr>
-          <w:ilvl w:val="0"/>
-          <w:numId w:val="13"/>
-        </w:numPr>
-      </w:pPr>
-      <w:r>
-        <w:lastRenderedPageBreak/>
-        <w:t>À chaque tour :</w:t>
-      </w:r>
-    </w:p>
-    <w:p>
-      <w:pPr>
-        <w:numPr>
-          <w:ilvl w:val="1"/>
-          <w:numId w:val="13"/>
-        </w:numPr>
-      </w:pPr>
-      <w:r>
-        <w:t>Donnez des ordres de mouvement (clic gauche pour sélectionner, clic droit pour définir la destination).</w:t>
-      </w:r>
-    </w:p>
-    <w:p>
-      <w:pPr>
-        <w:numPr>
-          <w:ilvl w:val="1"/>
-          <w:numId w:val="13"/>
-        </w:numPr>
-      </w:pPr>
-      <w:r>
-        <w:t xml:space="preserve">Cliquez sur </w:t>
-      </w:r>
-      <w:r>
-        <w:rPr>
-          <w:b/>
-          <w:bCs/>
-        </w:rPr>
-        <w:t>"Suivant"</w:t>
-      </w:r>
-      <w:r>
-        <w:t xml:space="preserve"> pour exécuter les mouvements.</w:t>
-      </w:r>
-    </w:p>
-    <w:p>
-      <w:pPr>
-        <w:numPr>
-          <w:ilvl w:val="1"/>
-          <w:numId w:val="13"/>
-        </w:numPr>
-      </w:pPr>
-      <w:r>
-        <w:t>Observez les unités bouger simultanément.</w:t>
-      </w:r>
-    </w:p>
-    <w:p>
-      <w:pPr>
-        <w:numPr>
-          <w:ilvl w:val="1"/>
-          <w:numId w:val="13"/>
-        </w:numPr>
-      </w:pPr>
-      <w:r>
-        <w:t xml:space="preserve">Cliquez sur </w:t>
-      </w:r>
-      <w:r>
-        <w:rPr>
-          <w:b/>
-          <w:bCs/>
-        </w:rPr>
-        <w:t>"Suivant"</w:t>
-      </w:r>
-      <w:r>
-        <w:t xml:space="preserve"> pour passer aux phases de combat ou de vérification de victoire.</w:t>
-      </w:r>
-    </w:p>
-    <w:p>
-      <w:pPr>
-        <w:numPr>
-          <w:ilvl w:val="0"/>
-          <w:numId w:val="13"/>
-        </w:numPr>
-      </w:pPr>
-      <w:r>
-        <w:t xml:space="preserve">Utilisez le bouton </w:t>
-      </w:r>
-      <w:r>
-        <w:rPr>
-          <w:b/>
-          <w:bCs/>
-        </w:rPr>
-        <w:t>"Menu"</w:t>
-      </w:r>
-      <w:r>
-        <w:t xml:space="preserve"> pour naviguer ou quitter.</w:t>
-      </w:r>
-    </w:p>
-    <w:p>
-      <w:pPr>
-        <w:numPr>
-          <w:ilvl w:val="0"/>
-          <w:numId w:val="13"/>
-        </w:numPr>
-      </w:pPr>
-      <w:r>
-        <w:t>Continuez jusqu'à la fin du jeu (victoire ou 10 tours).</w:t>
-      </w:r>
     </w:p>
     <w:p>
       <w:r>
@@ -4905,6 +4769,7 @@
   <w:style w:type="character" w:default="1" w:styleId="Policepardfaut">
     <w:name w:val="Default Paragraph Font"/>
     <w:uiPriority w:val="1"/>
+    <w:semiHidden/>
     <w:unhideWhenUsed/>
   </w:style>
   <w:style w:type="table" w:default="1" w:styleId="TableauNormal">

</xml_diff>

<commit_message>
It's playable and no much bugs.
</commit_message>
<xml_diff>
--- a/Documentation Utilisateur.docx
+++ b/Documentation Utilisateur.docx
@@ -4,15 +4,20 @@
   <w:body>
     <w:p>
       <w:pPr>
-        <w:rPr>
-          <w:b/>
-          <w:bCs/>
-        </w:rPr>
-      </w:pPr>
-      <w:r>
-        <w:rPr>
-          <w:b/>
-          <w:bCs/>
+        <w:jc w:val="center"/>
+        <w:rPr>
+          <w:b/>
+          <w:bCs/>
+          <w:sz w:val="40"/>
+          <w:szCs w:val="40"/>
+        </w:rPr>
+      </w:pPr>
+      <w:r>
+        <w:rPr>
+          <w:b/>
+          <w:bCs/>
+          <w:sz w:val="40"/>
+          <w:szCs w:val="40"/>
         </w:rPr>
         <w:t>Documentation Utilisateur - Jeu de Stratégie Médiéval</w:t>
       </w:r>
@@ -52,8 +57,33 @@
         <w:t>Objectif</w:t>
       </w:r>
       <w:r>
-        <w:t xml:space="preserve"> : Vous incarnez soit les attaquants (unités 1 à 40) soit les défenseurs (unités 41 à 68) dans une bataille tactique. Votre but est de déplacer vos unités sur une carte hexagonale pour atteindre des objectifs stratégiques (comme capturer des positions ou détruire des murs) sur un maximum de 10 tours.</w:t>
-      </w:r>
+        <w:t xml:space="preserve"> : Vous incarnez soit les attaquants (unités 1 à 40) soit les défenseurs (unités 41 à 68) dans une bataille tactique. Votre but est de déplacer vos unités sur une carte hexagonale pour atteindre des objectifs stratégiques (comme capturer des </w:t>
+      </w:r>
+      <w:proofErr w:type="gramStart"/>
+      <w:r>
+        <w:t xml:space="preserve">positions </w:t>
+      </w:r>
+      <w:r>
+        <w:t>,</w:t>
+      </w:r>
+      <w:proofErr w:type="gramEnd"/>
+      <w:r>
+        <w:t xml:space="preserve"> détruire des positions</w:t>
+      </w:r>
+      <w:r>
+        <w:t>) sur un maximum de 1</w:t>
+      </w:r>
+      <w:r>
+        <w:t>5</w:t>
+      </w:r>
+      <w:r>
+        <w:t xml:space="preserve"> tours.</w:t>
+      </w:r>
+    </w:p>
+    <w:p>
+      <w:pPr>
+        <w:ind w:left="720"/>
+      </w:pPr>
     </w:p>
     <w:p>
       <w:pPr>
@@ -70,8 +100,30 @@
         <w:t>Interface</w:t>
       </w:r>
       <w:r>
-        <w:t xml:space="preserve"> : L'écran affiche une carte hexagonale, des unités (soldats, bateaux, etc.), un panneau de messages à droite, et des boutons de commande en haut et en bas.</w:t>
-      </w:r>
+        <w:t xml:space="preserve"> : L'écran </w:t>
+      </w:r>
+      <w:r>
+        <w:t xml:space="preserve">principal </w:t>
+      </w:r>
+      <w:r>
+        <w:t xml:space="preserve">affiche une carte hexagonale, des unités (soldats, bateaux, etc.), un panneau de messages à droite, et des boutons de commande </w:t>
+      </w:r>
+      <w:r>
+        <w:t xml:space="preserve">dans un menu à droite. Il existe un menu général pour </w:t>
+      </w:r>
+      <w:proofErr w:type="spellStart"/>
+      <w:r>
+        <w:t>créér</w:t>
+      </w:r>
+      <w:proofErr w:type="spellEnd"/>
+      <w:r>
+        <w:t xml:space="preserve"> une nouvelle partie, faire une sauvegarde, </w:t>
+      </w:r>
+      <w:proofErr w:type="gramStart"/>
+      <w:r>
+        <w:t>etc..</w:t>
+      </w:r>
+      <w:proofErr w:type="gramEnd"/>
     </w:p>
     <w:p>
       <w:pPr>
@@ -197,7 +249,14 @@
         <w:t>-</w:t>
       </w:r>
       <w:r>
-        <w:t>déposer : maintenez le clic gauche en déplaçant votre souris, la carte suivra vos mouvements.</w:t>
+        <w:rPr>
+          <w:b/>
+          <w:bCs/>
+        </w:rPr>
+        <w:t>déposer</w:t>
+      </w:r>
+      <w:r>
+        <w:t> : maintenez le clic gauche en déplaçant votre souris, la carte suivra vos mouvements.</w:t>
       </w:r>
     </w:p>
     <w:p>
@@ -235,6 +294,22 @@
           <w:b/>
           <w:bCs/>
         </w:rPr>
+        <w:br w:type="page"/>
+      </w:r>
+    </w:p>
+    <w:p>
+      <w:pPr>
+        <w:rPr>
+          <w:b/>
+          <w:bCs/>
+        </w:rPr>
+      </w:pPr>
+      <w:r>
+        <w:rPr>
+          <w:b/>
+          <w:bCs/>
+        </w:rPr>
+        <w:lastRenderedPageBreak/>
         <w:t>Étapes du jeu</w:t>
       </w:r>
     </w:p>
@@ -330,7 +405,14 @@
     </w:p>
     <w:p>
       <w:r>
-        <w:br w:type="page"/>
+        <w:rPr>
+          <w:b/>
+          <w:bCs/>
+        </w:rPr>
+        <w:t>Choix des armées</w:t>
+      </w:r>
+      <w:r>
+        <w:t xml:space="preserve"> :</w:t>
       </w:r>
     </w:p>
     <w:p>
@@ -340,11 +422,14 @@
           <w:numId w:val="2"/>
         </w:numPr>
       </w:pPr>
-    </w:p>
-    <w:p>
-      <w:pPr>
-        <w:numPr>
-          <w:ilvl w:val="0"/>
+      <w:r>
+        <w:t>Vous êtes invité à choisir le joueur actif (attaquant ou défenseur) via un menu.</w:t>
+      </w:r>
+    </w:p>
+    <w:p>
+      <w:pPr>
+        <w:numPr>
+          <w:ilvl w:val="1"/>
           <w:numId w:val="2"/>
         </w:numPr>
       </w:pPr>
@@ -353,10 +438,30 @@
           <w:b/>
           <w:bCs/>
         </w:rPr>
-        <w:t>Choix des armées</w:t>
-      </w:r>
-      <w:r>
-        <w:t xml:space="preserve"> :</w:t>
+        <w:t>Action</w:t>
+      </w:r>
+      <w:r>
+        <w:t xml:space="preserve"> : Cliquez sur </w:t>
+      </w:r>
+      <w:r>
+        <w:rPr>
+          <w:b/>
+          <w:bCs/>
+        </w:rPr>
+        <w:t>"Attaquant"</w:t>
+      </w:r>
+      <w:r>
+        <w:t xml:space="preserve"> ou </w:t>
+      </w:r>
+      <w:r>
+        <w:rPr>
+          <w:b/>
+          <w:bCs/>
+        </w:rPr>
+        <w:t>"Défenseur"</w:t>
+      </w:r>
+      <w:r>
+        <w:t xml:space="preserve"> pour sélectionner votre camp.</w:t>
       </w:r>
     </w:p>
     <w:p>
@@ -367,55 +472,6 @@
         </w:numPr>
       </w:pPr>
       <w:r>
-        <w:t>Vous êtes invité à choisir le joueur actif (attaquant ou défenseur) via un menu.</w:t>
-      </w:r>
-    </w:p>
-    <w:p>
-      <w:pPr>
-        <w:numPr>
-          <w:ilvl w:val="1"/>
-          <w:numId w:val="2"/>
-        </w:numPr>
-      </w:pPr>
-      <w:r>
-        <w:rPr>
-          <w:b/>
-          <w:bCs/>
-        </w:rPr>
-        <w:t>Action</w:t>
-      </w:r>
-      <w:r>
-        <w:t xml:space="preserve"> : Cliquez sur </w:t>
-      </w:r>
-      <w:r>
-        <w:rPr>
-          <w:b/>
-          <w:bCs/>
-        </w:rPr>
-        <w:t>"Attaquant"</w:t>
-      </w:r>
-      <w:r>
-        <w:t xml:space="preserve"> ou </w:t>
-      </w:r>
-      <w:r>
-        <w:rPr>
-          <w:b/>
-          <w:bCs/>
-        </w:rPr>
-        <w:t>"Défenseur"</w:t>
-      </w:r>
-      <w:r>
-        <w:t xml:space="preserve"> pour sélectionner votre camp.</w:t>
-      </w:r>
-    </w:p>
-    <w:p>
-      <w:pPr>
-        <w:numPr>
-          <w:ilvl w:val="1"/>
-          <w:numId w:val="2"/>
-        </w:numPr>
-      </w:pPr>
-      <w:r>
         <w:rPr>
           <w:b/>
           <w:bCs/>
@@ -425,6 +481,11 @@
       <w:r>
         <w:t xml:space="preserve"> : Les attaquants jouent en premier, suivis des défenseurs à chaque tour.</w:t>
       </w:r>
+    </w:p>
+    <w:p>
+      <w:pPr>
+        <w:ind w:left="1440"/>
+      </w:pPr>
     </w:p>
     <w:p>
       <w:pPr>
@@ -455,7 +516,6 @@
         </w:rPr>
         <w:t xml:space="preserve">Phase de </w:t>
       </w:r>
-      <w:proofErr w:type="gramStart"/>
       <w:r>
         <w:rPr>
           <w:b/>
@@ -464,9 +524,8 @@
         <w:t>placement</w:t>
       </w:r>
       <w:r>
-        <w:t>:</w:t>
-      </w:r>
-      <w:proofErr w:type="gramEnd"/>
+        <w:t xml:space="preserve"> :</w:t>
+      </w:r>
     </w:p>
     <w:p>
       <w:pPr>
@@ -493,7 +552,26 @@
         </w:numPr>
       </w:pPr>
       <w:r>
-        <w:t>Les attaquants placent les unités 1 à 40, les défenseurs les unités 41 à 68.</w:t>
+        <w:t>Les attaquants placent les unités 1 à 40, les défenseurs les unités 41 à 68</w:t>
+      </w:r>
+      <w:r>
+        <w:t xml:space="preserve"> par un clic à </w:t>
+      </w:r>
+      <w:proofErr w:type="spellStart"/>
+      <w:r>
+        <w:t>l endroit</w:t>
+      </w:r>
+      <w:proofErr w:type="spellEnd"/>
+      <w:r>
+        <w:t xml:space="preserve"> désiré. Les </w:t>
+      </w:r>
+      <w:proofErr w:type="spellStart"/>
+      <w:r>
+        <w:t>defenseurs</w:t>
+      </w:r>
+      <w:proofErr w:type="spellEnd"/>
+      <w:r>
+        <w:t xml:space="preserve"> sont automatiquement placés.</w:t>
       </w:r>
     </w:p>
     <w:p>
@@ -511,6 +589,17 @@
       </w:r>
       <w:r>
         <w:t xml:space="preserve"> valides dépendent du type d'unité (par exemple, les bateaux ne peuvent être placés que sur la mer).</w:t>
+      </w:r>
+    </w:p>
+    <w:p>
+      <w:pPr>
+        <w:numPr>
+          <w:ilvl w:val="1"/>
+          <w:numId w:val="3"/>
+        </w:numPr>
+      </w:pPr>
+      <w:r>
+        <w:t>Il est possible de déplacer une à une des unités.</w:t>
       </w:r>
     </w:p>
     <w:p>
@@ -622,6 +711,7 @@
         </w:numPr>
       </w:pPr>
       <w:r>
+        <w:lastRenderedPageBreak/>
         <w:t xml:space="preserve">Une fois toutes les unités placées, cliquez sur le bouton </w:t>
       </w:r>
       <w:r>
@@ -691,94 +781,21 @@
           <w:b/>
           <w:bCs/>
         </w:rPr>
-        <w:t>3.1 Phase de préparation</w:t>
-      </w:r>
-      <w:r>
-        <w:rPr>
-          <w:b/>
-          <w:bCs/>
-        </w:rPr>
-        <w:t> :</w:t>
-      </w:r>
-    </w:p>
-    <w:p>
-      <w:pPr>
-        <w:numPr>
-          <w:ilvl w:val="0"/>
-          <w:numId w:val="4"/>
-        </w:numPr>
-      </w:pPr>
-      <w:r>
-        <w:rPr>
-          <w:b/>
-          <w:bCs/>
-        </w:rPr>
-        <w:t>Écran</w:t>
-      </w:r>
-      <w:r>
-        <w:t xml:space="preserve"> : Le panneau de messages affiche le numéro du tour (par exemple, "Tour 1 - Ordres de mouvement (Attaquant)") et des informations sur les unités.</w:t>
-      </w:r>
-    </w:p>
-    <w:p>
-      <w:pPr>
-        <w:numPr>
-          <w:ilvl w:val="0"/>
-          <w:numId w:val="4"/>
-        </w:numPr>
-      </w:pPr>
-      <w:r>
-        <w:rPr>
-          <w:b/>
-          <w:bCs/>
-        </w:rPr>
-        <w:lastRenderedPageBreak/>
-        <w:t>Action</w:t>
-      </w:r>
-      <w:r>
-        <w:t xml:space="preserve"> : Cliquez sur le bouton </w:t>
-      </w:r>
-      <w:r>
-        <w:rPr>
-          <w:b/>
-          <w:bCs/>
-        </w:rPr>
-        <w:t>"Suivant"</w:t>
-      </w:r>
-      <w:r>
-        <w:t xml:space="preserve"> (en bas à droite) pour commencer la phase de mouvement.</w:t>
-      </w:r>
-    </w:p>
-    <w:p>
-      <w:pPr>
-        <w:numPr>
-          <w:ilvl w:val="0"/>
-          <w:numId w:val="4"/>
-        </w:numPr>
-      </w:pPr>
-      <w:r>
-        <w:rPr>
-          <w:b/>
-          <w:bCs/>
-        </w:rPr>
-        <w:t>Note</w:t>
-      </w:r>
-      <w:r>
-        <w:t xml:space="preserve"> : Cette phase est courte et sert à passer aux ordres de mouvement.</w:t>
-      </w:r>
-    </w:p>
-    <w:p>
-      <w:pPr>
-        <w:rPr>
-          <w:b/>
-          <w:bCs/>
-        </w:rPr>
-      </w:pPr>
-      <w:r>
-        <w:rPr>
-          <w:b/>
-          <w:bCs/>
-        </w:rPr>
-        <w:t xml:space="preserve">3.2 Donner des ordres de mouvement </w:t>
+        <w:t>3.</w:t>
+      </w:r>
+      <w:r>
+        <w:rPr>
+          <w:b/>
+          <w:bCs/>
+        </w:rPr>
+        <w:t>1</w:t>
+      </w:r>
+      <w:r>
+        <w:rPr>
+          <w:b/>
+          <w:bCs/>
+        </w:rPr>
+        <w:t xml:space="preserve"> Donner des ordres de mouvement </w:t>
       </w:r>
     </w:p>
     <w:p>
@@ -908,6 +925,41 @@
     <w:p>
       <w:pPr>
         <w:numPr>
+          <w:ilvl w:val="1"/>
+          <w:numId w:val="5"/>
+        </w:numPr>
+      </w:pPr>
+      <w:r>
+        <w:t xml:space="preserve">N’oubliez pas </w:t>
+      </w:r>
+      <w:r>
+        <w:t>d’utiliser</w:t>
+      </w:r>
+      <w:r>
+        <w:t xml:space="preserve"> la molette ou le</w:t>
+      </w:r>
+      <w:r>
+        <w:t xml:space="preserve"> </w:t>
+      </w:r>
+      <w:r>
+        <w:t>glisser-</w:t>
+      </w:r>
+      <w:r>
+        <w:t>déposer</w:t>
+      </w:r>
+      <w:r>
+        <w:t xml:space="preserve"> pour </w:t>
+      </w:r>
+      <w:r>
+        <w:t>déplacer</w:t>
+      </w:r>
+      <w:r>
+        <w:t xml:space="preserve"> la carte.</w:t>
+      </w:r>
+    </w:p>
+    <w:p>
+      <w:pPr>
+        <w:numPr>
           <w:ilvl w:val="0"/>
           <w:numId w:val="5"/>
         </w:numPr>
@@ -1028,6 +1080,7 @@
         </w:numPr>
       </w:pPr>
       <w:r>
+        <w:lastRenderedPageBreak/>
         <w:t xml:space="preserve">Une fois tous les ordres donnés, cliquez sur </w:t>
       </w:r>
       <w:r>
@@ -1085,7 +1138,6 @@
           <w:b/>
           <w:bCs/>
         </w:rPr>
-        <w:lastRenderedPageBreak/>
         <w:t xml:space="preserve">3.3 Exécuter les mouvements </w:t>
       </w:r>
     </w:p>
@@ -1360,6 +1412,7 @@
           <w:bCs/>
           <w:lang w:val="en-US"/>
         </w:rPr>
+        <w:lastRenderedPageBreak/>
         <w:t xml:space="preserve">3.4 Phase de </w:t>
       </w:r>
       <w:proofErr w:type="gramStart"/>
@@ -1380,24 +1433,6 @@
         <w:t>:</w:t>
       </w:r>
       <w:proofErr w:type="gramEnd"/>
-    </w:p>
-    <w:p>
-      <w:pPr>
-        <w:numPr>
-          <w:ilvl w:val="0"/>
-          <w:numId w:val="7"/>
-        </w:numPr>
-      </w:pPr>
-      <w:r>
-        <w:rPr>
-          <w:b/>
-          <w:bCs/>
-        </w:rPr>
-        <w:t>Note</w:t>
-      </w:r>
-      <w:r>
-        <w:t xml:space="preserve"> : Cette phase n'est pas encore implémentée dans le code fourni, mais voici ce que tu peux attendre :</w:t>
-      </w:r>
     </w:p>
     <w:p>
       <w:pPr>
@@ -1418,7 +1453,6 @@
         </w:numPr>
       </w:pPr>
       <w:r>
-        <w:lastRenderedPageBreak/>
         <w:t>Choisir une cible (par exemple, clic droit sur une unité adverse ou un mur).</w:t>
       </w:r>
     </w:p>
@@ -1455,7 +1489,21 @@
           <w:b/>
           <w:bCs/>
         </w:rPr>
-        <w:t>"Suivant"</w:t>
+        <w:t>"</w:t>
+      </w:r>
+      <w:r>
+        <w:rPr>
+          <w:b/>
+          <w:bCs/>
+        </w:rPr>
+        <w:t>Combattre</w:t>
+      </w:r>
+      <w:r>
+        <w:rPr>
+          <w:b/>
+          <w:bCs/>
+        </w:rPr>
+        <w:t>"</w:t>
       </w:r>
       <w:r>
         <w:t xml:space="preserve"> pour exécuter les combats.</w:t>
@@ -1501,6 +1549,107 @@
       </w:r>
       <w:r>
         <w:t xml:space="preserve"> il n’est pas possible d’attaquer 2 fois la même unité ou hexagone. Une unité attaque qu’une fois dans son tour.</w:t>
+      </w:r>
+    </w:p>
+    <w:p>
+      <w:pPr>
+        <w:numPr>
+          <w:ilvl w:val="1"/>
+          <w:numId w:val="7"/>
+        </w:numPr>
+      </w:pPr>
+      <w:r>
+        <w:rPr>
+          <w:b/>
+          <w:bCs/>
+        </w:rPr>
+        <w:t>Les combats navals </w:t>
+      </w:r>
+      <w:r>
+        <w:t>:</w:t>
+      </w:r>
+      <w:r>
+        <w:t xml:space="preserve"> </w:t>
+      </w:r>
+      <w:r>
+        <w:t xml:space="preserve">identique </w:t>
+      </w:r>
+      <w:proofErr w:type="gramStart"/>
+      <w:r>
+        <w:t>aux autre combats</w:t>
+      </w:r>
+      <w:proofErr w:type="gramEnd"/>
+      <w:r>
+        <w:t>.</w:t>
+      </w:r>
+    </w:p>
+    <w:p>
+      <w:pPr>
+        <w:numPr>
+          <w:ilvl w:val="1"/>
+          <w:numId w:val="7"/>
+        </w:numPr>
+      </w:pPr>
+      <w:r>
+        <w:rPr>
+          <w:b/>
+          <w:bCs/>
+        </w:rPr>
+        <w:t>Ravitaillement </w:t>
+      </w:r>
+      <w:r>
+        <w:t>:</w:t>
+      </w:r>
+      <w:r>
+        <w:t xml:space="preserve"> ne concerne que le </w:t>
+      </w:r>
+      <w:proofErr w:type="spellStart"/>
+      <w:r>
+        <w:t>defenseur</w:t>
+      </w:r>
+      <w:proofErr w:type="spellEnd"/>
+      <w:r>
+        <w:t xml:space="preserve">, il démarre la partie à 100, si le ravitaillement atteint 0, </w:t>
+      </w:r>
+      <w:proofErr w:type="gramStart"/>
+      <w:r>
+        <w:t>les troupes non ravitaillés</w:t>
+      </w:r>
+      <w:proofErr w:type="gramEnd"/>
+      <w:r>
+        <w:t xml:space="preserve"> combattront à ½ force pendant 1 tour, puis risque de disparaitre au tour suivant. Les unités en ½ force changent de couleur. Les bateaux du </w:t>
+      </w:r>
+      <w:proofErr w:type="spellStart"/>
+      <w:r>
+        <w:t>defenseurs</w:t>
+      </w:r>
+      <w:proofErr w:type="spellEnd"/>
+      <w:r>
+        <w:t xml:space="preserve"> ravitaillent le château en atteignant la tour au bord du lac. Toute </w:t>
+      </w:r>
+      <w:proofErr w:type="gramStart"/>
+      <w:r>
+        <w:t>unité naval</w:t>
+      </w:r>
+      <w:proofErr w:type="gramEnd"/>
+      <w:r>
+        <w:t xml:space="preserve"> qui y arrive ravitaille de 40 points le château </w:t>
+      </w:r>
+      <w:proofErr w:type="gramStart"/>
+      <w:r>
+        <w:t>( 20</w:t>
+      </w:r>
+      <w:proofErr w:type="gramEnd"/>
+      <w:r>
+        <w:t xml:space="preserve">, si </w:t>
+      </w:r>
+      <w:proofErr w:type="spellStart"/>
+      <w:r>
+        <w:t>l unité</w:t>
+      </w:r>
+      <w:proofErr w:type="spellEnd"/>
+      <w:r>
+        <w:t xml:space="preserve"> naval a reçu des dommages). Le bateau doit revenir à sa base de départ pour recharger. Si un bateau coule, il reviendra au tour suivant.</w:t>
       </w:r>
     </w:p>
     <w:p>
@@ -1650,6 +1799,7 @@
           <w:b/>
           <w:bCs/>
         </w:rPr>
+        <w:lastRenderedPageBreak/>
         <w:t>Les conditions de victoire</w:t>
       </w:r>
       <w:r>
@@ -1667,7 +1817,7 @@
         <w:t xml:space="preserve">Si </w:t>
       </w:r>
       <w:r>
-        <w:t xml:space="preserve">le Duc ou Compte meurt. La </w:t>
+        <w:t xml:space="preserve">le Duc ou Compte meurt. </w:t>
       </w:r>
     </w:p>
     <w:p>
@@ -1694,38 +1844,47 @@
       <w:r>
         <w:t xml:space="preserve">Le jeu se termine en 15 </w:t>
       </w:r>
+      <w:r>
+        <w:t xml:space="preserve">tours, </w:t>
+      </w:r>
+      <w:r>
+        <w:t>l’assaillant</w:t>
+      </w:r>
+      <w:r>
+        <w:t xml:space="preserve"> ne peut plus payer ses mercenaires, il doit lever le camp.</w:t>
+      </w:r>
+    </w:p>
+    <w:p>
+      <w:pPr>
+        <w:numPr>
+          <w:ilvl w:val="1"/>
+          <w:numId w:val="8"/>
+        </w:numPr>
+      </w:pPr>
+      <w:r>
+        <w:t xml:space="preserve">Si le défendeur n’a plus de </w:t>
+      </w:r>
+      <w:r>
+        <w:t>ravitaillement, ses</w:t>
+      </w:r>
+      <w:r>
+        <w:t xml:space="preserve"> troupes seront décimés et seront anéantis rapidement</w:t>
+      </w:r>
+      <w:r>
+        <w:t xml:space="preserve">, les </w:t>
+      </w:r>
       <w:proofErr w:type="gramStart"/>
       <w:r>
-        <w:t xml:space="preserve">tours, </w:t>
-      </w:r>
-      <w:r>
-        <w:t xml:space="preserve"> </w:t>
-      </w:r>
-      <w:r>
-        <w:t>l’assaillant</w:t>
-      </w:r>
+        <w:t>troupes  s’</w:t>
+      </w:r>
+      <w:proofErr w:type="spellStart"/>
+      <w:r>
+        <w:t>evaporeront</w:t>
+      </w:r>
+      <w:proofErr w:type="spellEnd"/>
       <w:proofErr w:type="gramEnd"/>
       <w:r>
-        <w:t xml:space="preserve"> ne peut plus payer ses mercenaires, il doit lever le camp.</w:t>
-      </w:r>
-    </w:p>
-    <w:p>
-      <w:pPr>
-        <w:numPr>
-          <w:ilvl w:val="1"/>
-          <w:numId w:val="8"/>
-        </w:numPr>
-      </w:pPr>
-      <w:r>
-        <w:t xml:space="preserve">Si le défendeur n’a plus de </w:t>
-      </w:r>
-      <w:proofErr w:type="gramStart"/>
-      <w:r>
-        <w:t>ravitaillement,  ses</w:t>
-      </w:r>
-      <w:proofErr w:type="gramEnd"/>
-      <w:r>
-        <w:t xml:space="preserve"> troupes seront décimés et seront anéantis rapidement</w:t>
+        <w:t xml:space="preserve"> au fur et à mesure du champ de bataille.</w:t>
       </w:r>
     </w:p>
     <w:p>
@@ -1771,7 +1930,6 @@
           <w:b/>
           <w:bCs/>
         </w:rPr>
-        <w:lastRenderedPageBreak/>
         <w:t>Bouton "Menu"</w:t>
       </w:r>
       <w:r>
@@ -2039,6 +2197,7 @@
         </w:numPr>
       </w:pPr>
       <w:r>
+        <w:lastRenderedPageBreak/>
         <w:t>Lisez les messages dans le panneau de droite pour comprendre pourquoi une unité s'arrête (par exemple, "Hexagone occupé" ou "Coût insuffisant").</w:t>
       </w:r>
     </w:p>
@@ -2060,6 +2219,14 @@
       <w:r>
         <w:t xml:space="preserve"> &gt; 832) ou les terrains interdits (mer pour les unités non-bateaux).</w:t>
       </w:r>
+    </w:p>
+    <w:p>
+      <w:pPr>
+        <w:numPr>
+          <w:ilvl w:val="1"/>
+          <w:numId w:val="11"/>
+        </w:numPr>
+      </w:pPr>
     </w:p>
     <w:p>
       <w:pPr>
@@ -2097,6 +2264,19 @@
       </w:r>
     </w:p>
     <w:p>
+      <w:r>
+        <w:br w:type="page"/>
+      </w:r>
+    </w:p>
+    <w:p>
+      <w:pPr>
+        <w:numPr>
+          <w:ilvl w:val="1"/>
+          <w:numId w:val="11"/>
+        </w:numPr>
+      </w:pPr>
+    </w:p>
+    <w:p>
       <w:pPr>
         <w:rPr>
           <w:b/>
@@ -2159,7 +2339,6 @@
           <w:b/>
           <w:bCs/>
         </w:rPr>
-        <w:lastRenderedPageBreak/>
         <w:t>Bouton "Suivant"</w:t>
       </w:r>
       <w:r>
@@ -2222,6 +2401,183 @@
     </w:p>
     <w:p>
       <w:pPr>
+        <w:ind w:left="720"/>
+        <w:rPr>
+          <w:b/>
+          <w:bCs/>
+        </w:rPr>
+      </w:pPr>
+    </w:p>
+    <w:p>
+      <w:pPr>
+        <w:ind w:left="720"/>
+        <w:rPr>
+          <w:b/>
+          <w:bCs/>
+        </w:rPr>
+      </w:pPr>
+    </w:p>
+    <w:p>
+      <w:pPr>
+        <w:ind w:left="720"/>
+        <w:rPr>
+          <w:b/>
+          <w:bCs/>
+        </w:rPr>
+      </w:pPr>
+      <w:proofErr w:type="spellStart"/>
+      <w:r>
+        <w:rPr>
+          <w:b/>
+          <w:bCs/>
+        </w:rPr>
+        <w:t>Resultats</w:t>
+      </w:r>
+      <w:proofErr w:type="spellEnd"/>
+      <w:r>
+        <w:rPr>
+          <w:b/>
+          <w:bCs/>
+        </w:rPr>
+        <w:t xml:space="preserve"> de combats naval et humain :</w:t>
+      </w:r>
+    </w:p>
+    <w:p>
+      <w:pPr>
+        <w:ind w:left="720"/>
+      </w:pPr>
+      <w:r>
+        <w:rPr>
+          <w:noProof/>
+        </w:rPr>
+        <w:drawing>
+          <wp:inline distT="0" distB="0" distL="0" distR="0" wp14:anchorId="33EA8D4F" wp14:editId="483BD41C">
+            <wp:extent cx="2638425" cy="2781300"/>
+            <wp:effectExtent l="0" t="0" r="9525" b="0"/>
+            <wp:docPr id="1645722165" name="Image 1"/>
+            <wp:cNvGraphicFramePr>
+              <a:graphicFrameLocks xmlns:a="http://schemas.openxmlformats.org/drawingml/2006/main" noChangeAspect="1"/>
+            </wp:cNvGraphicFramePr>
+            <a:graphic xmlns:a="http://schemas.openxmlformats.org/drawingml/2006/main">
+              <a:graphicData uri="http://schemas.openxmlformats.org/drawingml/2006/picture">
+                <pic:pic xmlns:pic="http://schemas.openxmlformats.org/drawingml/2006/picture">
+                  <pic:nvPicPr>
+                    <pic:cNvPr id="1645722165" name=""/>
+                    <pic:cNvPicPr/>
+                  </pic:nvPicPr>
+                  <pic:blipFill>
+                    <a:blip r:embed="rId5"/>
+                    <a:stretch>
+                      <a:fillRect/>
+                    </a:stretch>
+                  </pic:blipFill>
+                  <pic:spPr>
+                    <a:xfrm>
+                      <a:off x="0" y="0"/>
+                      <a:ext cx="2638425" cy="2781300"/>
+                    </a:xfrm>
+                    <a:prstGeom prst="rect">
+                      <a:avLst/>
+                    </a:prstGeom>
+                  </pic:spPr>
+                </pic:pic>
+              </a:graphicData>
+            </a:graphic>
+          </wp:inline>
+        </w:drawing>
+      </w:r>
+    </w:p>
+    <w:p>
+      <w:r>
+        <w:br w:type="page"/>
+      </w:r>
+    </w:p>
+    <w:p>
+      <w:pPr>
+        <w:ind w:left="720"/>
+      </w:pPr>
+    </w:p>
+    <w:p>
+      <w:pPr>
+        <w:ind w:left="720"/>
+        <w:rPr>
+          <w:b/>
+          <w:bCs/>
+        </w:rPr>
+      </w:pPr>
+      <w:proofErr w:type="spellStart"/>
+      <w:r>
+        <w:rPr>
+          <w:b/>
+          <w:bCs/>
+        </w:rPr>
+        <w:t>Resultats</w:t>
+      </w:r>
+      <w:proofErr w:type="spellEnd"/>
+      <w:r>
+        <w:rPr>
+          <w:b/>
+          <w:bCs/>
+        </w:rPr>
+        <w:t xml:space="preserve"> de combats machines hors </w:t>
+      </w:r>
+      <w:proofErr w:type="gramStart"/>
+      <w:r>
+        <w:rPr>
+          <w:b/>
+          <w:bCs/>
+        </w:rPr>
+        <w:t>bateau:</w:t>
+      </w:r>
+      <w:proofErr w:type="gramEnd"/>
+    </w:p>
+    <w:p>
+      <w:pPr>
+        <w:ind w:left="720"/>
+      </w:pPr>
+      <w:r>
+        <w:rPr>
+          <w:noProof/>
+        </w:rPr>
+        <w:drawing>
+          <wp:inline distT="0" distB="0" distL="0" distR="0" wp14:anchorId="3DD665E1" wp14:editId="650F3610">
+            <wp:extent cx="5238750" cy="2066925"/>
+            <wp:effectExtent l="0" t="0" r="0" b="9525"/>
+            <wp:docPr id="1253984252" name="Image 1"/>
+            <wp:cNvGraphicFramePr>
+              <a:graphicFrameLocks xmlns:a="http://schemas.openxmlformats.org/drawingml/2006/main" noChangeAspect="1"/>
+            </wp:cNvGraphicFramePr>
+            <a:graphic xmlns:a="http://schemas.openxmlformats.org/drawingml/2006/main">
+              <a:graphicData uri="http://schemas.openxmlformats.org/drawingml/2006/picture">
+                <pic:pic xmlns:pic="http://schemas.openxmlformats.org/drawingml/2006/picture">
+                  <pic:nvPicPr>
+                    <pic:cNvPr id="1253984252" name=""/>
+                    <pic:cNvPicPr/>
+                  </pic:nvPicPr>
+                  <pic:blipFill>
+                    <a:blip r:embed="rId6"/>
+                    <a:stretch>
+                      <a:fillRect/>
+                    </a:stretch>
+                  </pic:blipFill>
+                  <pic:spPr>
+                    <a:xfrm>
+                      <a:off x="0" y="0"/>
+                      <a:ext cx="5238750" cy="2066925"/>
+                    </a:xfrm>
+                    <a:prstGeom prst="rect">
+                      <a:avLst/>
+                    </a:prstGeom>
+                  </pic:spPr>
+                </pic:pic>
+              </a:graphicData>
+            </a:graphic>
+          </wp:inline>
+        </w:drawing>
+      </w:r>
+    </w:p>
+    <w:p>
+      <w:pPr>
         <w:rPr>
           <w:b/>
           <w:bCs/>
@@ -2238,7 +2594,161 @@
         <w:t>Amusez-vous bien dans cette bataille médiévale stratégique !</w:t>
       </w:r>
     </w:p>
-    <w:p/>
+    <w:p>
+      <w:r>
+        <w:t>Note finale : Je tiens à remercier toutes les personnes qui ont travaillé sur le</w:t>
+      </w:r>
+      <w:r>
+        <w:t xml:space="preserve"> </w:t>
+      </w:r>
+      <w:proofErr w:type="gramStart"/>
+      <w:r>
+        <w:t xml:space="preserve">magazine </w:t>
+      </w:r>
+      <w:r>
+        <w:t xml:space="preserve"> </w:t>
+      </w:r>
+      <w:proofErr w:type="spellStart"/>
+      <w:r>
+        <w:t>jeu</w:t>
+      </w:r>
+      <w:proofErr w:type="gramEnd"/>
+      <w:r>
+        <w:t>&amp;stratégie</w:t>
+      </w:r>
+      <w:proofErr w:type="spellEnd"/>
+      <w:r>
+        <w:t xml:space="preserve"> </w:t>
+      </w:r>
+      <w:proofErr w:type="spellStart"/>
+      <w:r>
+        <w:t>N°</w:t>
+      </w:r>
+      <w:proofErr w:type="gramStart"/>
+      <w:r>
+        <w:t>30</w:t>
+      </w:r>
+      <w:proofErr w:type="spellEnd"/>
+      <w:r>
+        <w:t xml:space="preserve"> </w:t>
+      </w:r>
+      <w:r>
+        <w:t xml:space="preserve"> Janvier</w:t>
+      </w:r>
+      <w:proofErr w:type="gramEnd"/>
+      <w:r>
+        <w:t xml:space="preserve"> 1985</w:t>
+      </w:r>
+      <w:r>
+        <w:t xml:space="preserve"> d’où sont tirés les règles de ce jeu, j’ai reconstruit la carte, les pions et j’ai adapté les règles du mieux que j’ai </w:t>
+      </w:r>
+      <w:proofErr w:type="gramStart"/>
+      <w:r>
+        <w:t>pu  pour</w:t>
+      </w:r>
+      <w:proofErr w:type="gramEnd"/>
+      <w:r>
+        <w:t xml:space="preserve"> un fonctionnement informatique.</w:t>
+      </w:r>
+    </w:p>
+    <w:p>
+      <w:r>
+        <w:t xml:space="preserve">Je vous indique les </w:t>
+      </w:r>
+      <w:proofErr w:type="spellStart"/>
+      <w:r>
+        <w:t>regles</w:t>
+      </w:r>
+      <w:proofErr w:type="spellEnd"/>
+      <w:r>
+        <w:t xml:space="preserve"> papier :</w:t>
+      </w:r>
+    </w:p>
+    <w:p>
+      <w:r>
+        <w:rPr>
+          <w:noProof/>
+        </w:rPr>
+        <w:drawing>
+          <wp:inline distT="0" distB="0" distL="0" distR="0" wp14:anchorId="6759A578" wp14:editId="2D98AA67">
+            <wp:extent cx="5760720" cy="3804285"/>
+            <wp:effectExtent l="0" t="0" r="0" b="5715"/>
+            <wp:docPr id="810989526" name="Image 1"/>
+            <wp:cNvGraphicFramePr>
+              <a:graphicFrameLocks xmlns:a="http://schemas.openxmlformats.org/drawingml/2006/main" noChangeAspect="1"/>
+            </wp:cNvGraphicFramePr>
+            <a:graphic xmlns:a="http://schemas.openxmlformats.org/drawingml/2006/main">
+              <a:graphicData uri="http://schemas.openxmlformats.org/drawingml/2006/picture">
+                <pic:pic xmlns:pic="http://schemas.openxmlformats.org/drawingml/2006/picture">
+                  <pic:nvPicPr>
+                    <pic:cNvPr id="810989526" name=""/>
+                    <pic:cNvPicPr/>
+                  </pic:nvPicPr>
+                  <pic:blipFill>
+                    <a:blip r:embed="rId7"/>
+                    <a:stretch>
+                      <a:fillRect/>
+                    </a:stretch>
+                  </pic:blipFill>
+                  <pic:spPr>
+                    <a:xfrm>
+                      <a:off x="0" y="0"/>
+                      <a:ext cx="5760720" cy="3804285"/>
+                    </a:xfrm>
+                    <a:prstGeom prst="rect">
+                      <a:avLst/>
+                    </a:prstGeom>
+                  </pic:spPr>
+                </pic:pic>
+              </a:graphicData>
+            </a:graphic>
+          </wp:inline>
+        </w:drawing>
+      </w:r>
+    </w:p>
+    <w:p>
+      <w:r>
+        <w:rPr>
+          <w:noProof/>
+        </w:rPr>
+        <w:lastRenderedPageBreak/>
+        <w:drawing>
+          <wp:inline distT="0" distB="0" distL="0" distR="0" wp14:anchorId="7846E403" wp14:editId="69724B34">
+            <wp:extent cx="5760720" cy="7737475"/>
+            <wp:effectExtent l="0" t="0" r="0" b="0"/>
+            <wp:docPr id="1664932878" name="Image 1"/>
+            <wp:cNvGraphicFramePr>
+              <a:graphicFrameLocks xmlns:a="http://schemas.openxmlformats.org/drawingml/2006/main" noChangeAspect="1"/>
+            </wp:cNvGraphicFramePr>
+            <a:graphic xmlns:a="http://schemas.openxmlformats.org/drawingml/2006/main">
+              <a:graphicData uri="http://schemas.openxmlformats.org/drawingml/2006/picture">
+                <pic:pic xmlns:pic="http://schemas.openxmlformats.org/drawingml/2006/picture">
+                  <pic:nvPicPr>
+                    <pic:cNvPr id="1664932878" name=""/>
+                    <pic:cNvPicPr/>
+                  </pic:nvPicPr>
+                  <pic:blipFill>
+                    <a:blip r:embed="rId8"/>
+                    <a:stretch>
+                      <a:fillRect/>
+                    </a:stretch>
+                  </pic:blipFill>
+                  <pic:spPr>
+                    <a:xfrm>
+                      <a:off x="0" y="0"/>
+                      <a:ext cx="5760720" cy="7737475"/>
+                    </a:xfrm>
+                    <a:prstGeom prst="rect">
+                      <a:avLst/>
+                    </a:prstGeom>
+                  </pic:spPr>
+                </pic:pic>
+              </a:graphicData>
+            </a:graphic>
+          </wp:inline>
+        </w:drawing>
+      </w:r>
+    </w:p>
     <w:sectPr>
       <w:pgSz w:w="11906" w:h="16838"/>
       <w:pgMar w:top="1417" w:right="1417" w:bottom="1417" w:left="1417" w:header="708" w:footer="708" w:gutter="0"/>
@@ -4566,6 +5076,7 @@
   <w:style w:type="paragraph" w:default="1" w:styleId="Normal">
     <w:name w:val="Normal"/>
     <w:qFormat/>
+    <w:rsid w:val="003E07C5"/>
   </w:style>
   <w:style w:type="paragraph" w:styleId="Titre1">
     <w:name w:val="heading 1"/>

</xml_diff>